<commit_message>
changed resumes' names, added version 4.1
</commit_message>
<xml_diff>
--- a/My Resume v4.0 - AfterInternship.docx
+++ b/My Resume v4.0 - AfterInternship.docx
@@ -946,27 +946,7 @@
           <w:sz w:val="24"/>
           <w:szCs w:val="24"/>
         </w:rPr>
-        <w:t xml:space="preserve"> </w:t>
-      </w:r>
-      <w:proofErr w:type="gramStart"/>
-      <w:r>
-        <w:rPr>
-          <w:rFonts w:ascii="Times New Roman" w:hAnsi="Times New Roman" w:cs="Times New Roman"/>
-          <w:color w:val="000000" w:themeColor="text1"/>
-          <w:sz w:val="24"/>
-          <w:szCs w:val="24"/>
-        </w:rPr>
-        <w:t>a sufficient number of</w:t>
-      </w:r>
-      <w:proofErr w:type="gramEnd"/>
-      <w:r>
-        <w:rPr>
-          <w:rFonts w:ascii="Times New Roman" w:hAnsi="Times New Roman" w:cs="Times New Roman"/>
-          <w:color w:val="000000" w:themeColor="text1"/>
-          <w:sz w:val="24"/>
-          <w:szCs w:val="24"/>
-        </w:rPr>
-        <w:t xml:space="preserve"> tutors </w:t>
+        <w:t xml:space="preserve"> a sufficient number of tutors </w:t>
       </w:r>
       <w:r>
         <w:rPr>
@@ -2573,6 +2553,7 @@
   <w:style w:type="character" w:default="1" w:styleId="DefaultParagraphFont">
     <w:name w:val="Default Paragraph Font"/>
     <w:uiPriority w:val="1"/>
+    <w:semiHidden/>
     <w:unhideWhenUsed/>
   </w:style>
   <w:style w:type="table" w:default="1" w:styleId="TableNormal">

</xml_diff>